<commit_message>
Update e-mail in CLA
</commit_message>
<xml_diff>
--- a/CLA.docx
+++ b/CLA.docx
@@ -58,20 +58,16 @@
       <w:r>
         <w:t xml:space="preserve"> and ask that you please complete the following information and agree to this Agreement below. If you have any questions about this Agreement, please contact us at </w:t>
       </w:r>
-      <w:r>
-        <w:t>clientservice</w:t>
-      </w:r>
+      <w:hyperlink r:id="rId4" w:history="1">
+        <w:r>
+          <w:rPr>
+            <w:rStyle w:val="Hyperlink"/>
+          </w:rPr>
+          <w:t>UiForUWPContributors@progress.com</w:t>
+        </w:r>
+      </w:hyperlink>
       <w:bookmarkStart w:id="0" w:name="_GoBack"/>
       <w:bookmarkEnd w:id="0"/>
-      <w:r>
-        <w:t>@</w:t>
-      </w:r>
-      <w:r>
-        <w:t>Progress</w:t>
-      </w:r>
-      <w:r>
-        <w:t>.com</w:t>
-      </w:r>
       <w:r>
         <w:t>.</w:t>
       </w:r>
@@ -932,6 +928,18 @@
       <w:szCs w:val="16"/>
     </w:rPr>
   </w:style>
+  <w:style w:type="character" w:styleId="Hyperlink">
+    <w:name w:val="Hyperlink"/>
+    <w:basedOn w:val="DefaultParagraphFont"/>
+    <w:uiPriority w:val="99"/>
+    <w:semiHidden/>
+    <w:unhideWhenUsed/>
+    <w:rsid w:val="00701082"/>
+    <w:rPr>
+      <w:color w:val="0000FF"/>
+      <w:u w:val="single"/>
+    </w:rPr>
+  </w:style>
 </w:styles>
 </file>
 

</xml_diff>